<commit_message>
Started work on the SceneLoader.
</commit_message>
<xml_diff>
--- a/documentation/Team Charter.docx
+++ b/documentation/Team Charter.docx
@@ -1,6 +1,6 @@
 
 <file path=word/document.xml><?xml version="1.0" encoding="utf-8"?>
-<w:document xmlns:wpc="http://schemas.microsoft.com/office/word/2010/wordprocessingCanvas" xmlns:mc="http://schemas.openxmlformats.org/markup-compatibility/2006" xmlns:o="urn:schemas-microsoft-com:office:office" xmlns:r="http://schemas.openxmlformats.org/officeDocument/2006/relationships" xmlns:m="http://schemas.openxmlformats.org/officeDocument/2006/math" xmlns:v="urn:schemas-microsoft-com:vml" xmlns:wp14="http://schemas.microsoft.com/office/word/2010/wordprocessingDrawing" xmlns:wp="http://schemas.openxmlformats.org/drawingml/2006/wordprocessingDrawing" xmlns:w10="urn:schemas-microsoft-com:office:word" xmlns:w="http://schemas.openxmlformats.org/wordprocessingml/2006/main" xmlns:w14="http://schemas.microsoft.com/office/word/2010/wordml" xmlns:w15="http://schemas.microsoft.com/office/word/2012/wordml" xmlns:wpg="http://schemas.microsoft.com/office/word/2010/wordprocessingGroup" xmlns:wpi="http://schemas.microsoft.com/office/word/2010/wordprocessingInk" xmlns:wne="http://schemas.microsoft.com/office/word/2006/wordml" xmlns:wps="http://schemas.microsoft.com/office/word/2010/wordprocessingShape" xmlns:a="http://schemas.openxmlformats.org/drawingml/2006/main" xmlns:pic="http://schemas.openxmlformats.org/drawingml/2006/picture" xmlns:a14="http://schemas.microsoft.com/office/drawing/2010/main" mc:Ignorable="w14 w15 wp14">
+<w:document xmlns:wpc="http://schemas.microsoft.com/office/word/2010/wordprocessingCanvas" xmlns:mc="http://schemas.openxmlformats.org/markup-compatibility/2006" xmlns:o="urn:schemas-microsoft-com:office:office" xmlns:r="http://schemas.openxmlformats.org/officeDocument/2006/relationships" xmlns:m="http://schemas.openxmlformats.org/officeDocument/2006/math" xmlns:v="urn:schemas-microsoft-com:vml" xmlns:wp14="http://schemas.microsoft.com/office/word/2010/wordprocessingDrawing" xmlns:wp="http://schemas.openxmlformats.org/drawingml/2006/wordprocessingDrawing" xmlns:w10="urn:schemas-microsoft-com:office:word" xmlns:w="http://schemas.openxmlformats.org/wordprocessingml/2006/main" xmlns:w14="http://schemas.microsoft.com/office/word/2010/wordml" xmlns:w15="http://schemas.microsoft.com/office/word/2012/wordml" xmlns:wpg="http://schemas.microsoft.com/office/word/2010/wordprocessingGroup" xmlns:wpi="http://schemas.microsoft.com/office/word/2010/wordprocessingInk" xmlns:wne="http://schemas.microsoft.com/office/word/2006/wordml" xmlns:wps="http://schemas.microsoft.com/office/word/2010/wordprocessingShape" mc:Ignorable="w14 w15 wp14">
   <w:body>
     <w:p>
       <w:pPr>
@@ -103,27 +103,15 @@
         <w:t>Purpose</w:t>
       </w:r>
     </w:p>
-    <w:p w14:noSpellErr="1">
-      <w:r>
-        <w:rPr/>
+    <w:p>
+      <w:r>
         <w:t xml:space="preserve">To make a polished, stable and fun 3D game over the length of a semester to improve our programming skills, work in a team environment and to add to our group portfolio. We would also like to develop a deeper understanding of game development techniques and processes used in the industry </w:t>
       </w:r>
       <w:r>
-        <w:rPr/>
-        <w:t xml:space="preserve">such as game design, </w:t>
-      </w:r>
-      <w:bookmarkStart w:name="_GoBack" w:id="0"/>
-      <w:bookmarkEnd w:id="0"/>
-      <w:r>
-        <w:rPr/>
-        <w:t>storytelling and level design.</w:t>
-      </w:r>
-    </w:p>
-    <w:p w14:noSpellErr="1">
-      <w:pPr>
-        <w:pStyle w:val="Normal"/>
-      </w:pPr>
-    </w:p>
+        <w:t>such as game design, storytelling and level design.</w:t>
+      </w:r>
+    </w:p>
+    <w:p/>
     <w:p>
       <w:pPr>
         <w:pStyle w:val="Heading1"/>
@@ -184,7 +172,7 @@
         <w:t>If you are having trouble with something, ask the other team members for help. Sometimes a different point of view could solve the problem in next to no time.</w:t>
       </w:r>
     </w:p>
-    <w:p w14:noSpellErr="1">
+    <w:p>
       <w:pPr>
         <w:pStyle w:val="ListParagraph"/>
         <w:numPr>
@@ -193,15 +181,10 @@
         </w:numPr>
       </w:pPr>
       <w:r>
-        <w:rPr/>
         <w:t>If you do not write the code, don’t change the code. Instead make a note of what you think should be changed and bring it up with the team member that wrote the code.</w:t>
       </w:r>
     </w:p>
-    <w:p w14:noSpellErr="1">
-      <w:pPr>
-        <w:pStyle w:val="Normal"/>
-      </w:pPr>
-    </w:p>
+    <w:p/>
     <w:p>
       <w:pPr>
         <w:pStyle w:val="Heading1"/>
@@ -247,21 +230,10 @@
         </w:numPr>
       </w:pPr>
       <w:r>
-        <w:rPr/>
-        <w:t xml:space="preserve">Timothy </w:t>
-      </w:r>
-      <w:proofErr w:type="spellStart"/>
-      <w:r>
-        <w:rPr/>
-        <w:t>Veletta</w:t>
-      </w:r>
-      <w:proofErr w:type="spellEnd"/>
-    </w:p>
-    <w:p>
-      <w:pPr>
-        <w:pStyle w:val="Normal"/>
-      </w:pPr>
-    </w:p>
+        <w:t>Timothy Veletta</w:t>
+      </w:r>
+    </w:p>
+    <w:p/>
     <w:p>
       <w:pPr>
         <w:pStyle w:val="Heading1"/>
@@ -295,15 +267,16 @@
         </w:numPr>
       </w:pPr>
       <w:r>
-        <w:rPr/>
         <w:t>Hamish</w:t>
       </w:r>
       <w:r>
-        <w:rPr/>
-        <w:t xml:space="preserve"> - Not available Monday and Friday</w:t>
-      </w:r>
-    </w:p>
-    <w:p w14:noSpellErr="1">
+        <w:t xml:space="preserve"> - Not available </w:t>
+      </w:r>
+      <w:r>
+        <w:t>Tuesday</w:t>
+      </w:r>
+    </w:p>
+    <w:p>
       <w:pPr>
         <w:pStyle w:val="ListParagraph"/>
         <w:numPr>
@@ -312,15 +285,16 @@
         </w:numPr>
       </w:pPr>
       <w:r>
-        <w:rPr/>
         <w:t>Arran</w:t>
       </w:r>
       <w:r>
-        <w:rPr/>
-        <w:t xml:space="preserve"> - Not available Monday and Friday</w:t>
-      </w:r>
-    </w:p>
-    <w:p w14:noSpellErr="1">
+        <w:t xml:space="preserve"> - Not available </w:t>
+      </w:r>
+      <w:r>
+        <w:t>Tuesday</w:t>
+      </w:r>
+    </w:p>
+    <w:p>
       <w:pPr>
         <w:pStyle w:val="ListParagraph"/>
         <w:numPr>
@@ -329,19 +303,16 @@
         </w:numPr>
       </w:pPr>
       <w:r>
-        <w:rPr/>
         <w:t>Tim</w:t>
       </w:r>
       <w:r>
-        <w:rPr/>
-        <w:t xml:space="preserve"> - Not available Thursday and Saturday</w:t>
-      </w:r>
-    </w:p>
-    <w:p w14:noSpellErr="1">
-      <w:pPr>
-        <w:pStyle w:val="Normal"/>
-      </w:pPr>
-    </w:p>
+        <w:t xml:space="preserve"> - Not available </w:t>
+      </w:r>
+      <w:r>
+        <w:t>Tuesday</w:t>
+      </w:r>
+    </w:p>
+    <w:p/>
     <w:p>
       <w:pPr>
         <w:pStyle w:val="Heading2"/>
@@ -378,7 +349,7 @@
         <w:t>Skype</w:t>
       </w:r>
     </w:p>
-    <w:p w14:noSpellErr="1">
+    <w:p>
       <w:pPr>
         <w:pStyle w:val="ListParagraph"/>
         <w:numPr>
@@ -387,19 +358,13 @@
         </w:numPr>
       </w:pPr>
       <w:r>
-        <w:rPr/>
         <w:t>Google Docs for Task Management</w:t>
       </w:r>
       <w:r>
-        <w:rPr/>
         <w:t xml:space="preserve"> and other Documents</w:t>
       </w:r>
     </w:p>
-    <w:p w14:noSpellErr="1">
-      <w:pPr>
-        <w:pStyle w:val="Normal"/>
-      </w:pPr>
-    </w:p>
+    <w:p/>
     <w:p>
       <w:pPr>
         <w:pStyle w:val="Heading2"/>
@@ -409,6 +374,7 @@
         </w:numPr>
       </w:pPr>
       <w:r>
+        <w:lastRenderedPageBreak/>
         <w:t>Decision Making Process</w:t>
       </w:r>
     </w:p>
@@ -441,7 +407,7 @@
         <w:t>Group Discussion</w:t>
       </w:r>
     </w:p>
-    <w:p w14:noSpellErr="1">
+    <w:p>
       <w:pPr>
         <w:pStyle w:val="ListParagraph"/>
         <w:numPr>
@@ -450,15 +416,10 @@
         </w:numPr>
       </w:pPr>
       <w:r>
-        <w:rPr/>
         <w:t>Randomised distribution of less favourable tasks</w:t>
       </w:r>
     </w:p>
-    <w:p w14:noSpellErr="1">
-      <w:pPr>
-        <w:pStyle w:val="Normal"/>
-      </w:pPr>
-    </w:p>
+    <w:p/>
     <w:p>
       <w:pPr>
         <w:pStyle w:val="Heading2"/>
@@ -468,29 +429,18 @@
         </w:numPr>
       </w:pPr>
       <w:r>
-        <w:lastRenderedPageBreak/>
         <w:t>Conflict Resolution and Problem Solving</w:t>
       </w:r>
     </w:p>
-    <w:p w14:noSpellErr="1">
-      <w:r>
-        <w:rPr/>
+    <w:p>
+      <w:r>
         <w:t>If a conflict cannot be resolved first by group discussion th</w:t>
       </w:r>
       <w:r>
-        <w:rPr/>
-        <w:t>en the remaining member not in the conflict has the final say. If all 3 members are in the conflict then it will be resolved in a random civilization</w:t>
-      </w:r>
-      <w:r>
-        <w:rPr/>
-        <w:t xml:space="preserve"> 1 v 1 v 1 fight on Age of Empires 2 HD.</w:t>
-      </w:r>
-    </w:p>
-    <w:p w14:noSpellErr="1">
-      <w:pPr>
-        <w:pStyle w:val="Normal"/>
-      </w:pPr>
-    </w:p>
+        <w:t>en the remaining member not in the conflict has the final say. If all 3 members are in the conflict then it will be resolved in a random civilization 1 v 1 v 1 fight on Age of Empires 2 HD.</w:t>
+      </w:r>
+    </w:p>
+    <w:p/>
     <w:p>
       <w:pPr>
         <w:pStyle w:val="Heading1"/>
@@ -503,7 +453,7 @@
         <w:t>Resources</w:t>
       </w:r>
     </w:p>
-    <w:p w14:noSpellErr="1">
+    <w:p>
       <w:pPr>
         <w:pStyle w:val="Heading2"/>
         <w:numPr>
@@ -512,11 +462,10 @@
         </w:numPr>
       </w:pPr>
       <w:r>
-        <w:rPr/>
         <w:t>Software</w:t>
       </w:r>
     </w:p>
-    <w:p w14:noSpellErr="1">
+    <w:p>
       <w:pPr>
         <w:pStyle w:val="ListParagraph"/>
         <w:numPr>
@@ -525,11 +474,10 @@
         </w:numPr>
       </w:pPr>
       <w:r>
-        <w:rPr/>
         <w:t>Windows 7/8</w:t>
       </w:r>
     </w:p>
-    <w:p w14:noSpellErr="1">
+    <w:p>
       <w:pPr>
         <w:pStyle w:val="ListParagraph"/>
         <w:numPr>
@@ -538,11 +486,12 @@
         </w:numPr>
       </w:pPr>
       <w:r>
-        <w:rPr/>
-        <w:t>Visual Studio 2010 (VS2012 is not allowed)</w:t>
-      </w:r>
-    </w:p>
-    <w:p w14:noSpellErr="1">
+        <w:t>Visual Studio 2010</w:t>
+      </w:r>
+      <w:bookmarkStart w:id="0" w:name="_GoBack"/>
+      <w:bookmarkEnd w:id="0"/>
+    </w:p>
+    <w:p>
       <w:pPr>
         <w:pStyle w:val="ListParagraph"/>
         <w:numPr>
@@ -551,11 +500,10 @@
         </w:numPr>
       </w:pPr>
       <w:r>
-        <w:rPr/>
         <w:t>3DS Max 2012</w:t>
       </w:r>
     </w:p>
-    <w:p w14:noSpellErr="1">
+    <w:p>
       <w:pPr>
         <w:pStyle w:val="Heading2"/>
         <w:numPr>
@@ -564,7 +512,6 @@
         </w:numPr>
       </w:pPr>
       <w:r>
-        <w:rPr/>
         <w:t>Libraries/Engines</w:t>
       </w:r>
     </w:p>
@@ -575,18 +522,24 @@
           <w:ilvl w:val="0"/>
           <w:numId w:val="6"/>
         </w:numPr>
-        <w:ind/>
-      </w:pPr>
-      <w:r>
-        <w:rPr/>
-        <w:t>DigitalRune Engine</w:t>
-      </w:r>
-    </w:p>
-    <w:p>
-      <w:pPr>
-        <w:pStyle w:val="Normal"/>
-      </w:pPr>
-    </w:p>
+      </w:pPr>
+      <w:r>
+        <w:t>Ogre Graphics Engine</w:t>
+      </w:r>
+    </w:p>
+    <w:p>
+      <w:pPr>
+        <w:pStyle w:val="ListParagraph"/>
+        <w:numPr>
+          <w:ilvl w:val="0"/>
+          <w:numId w:val="6"/>
+        </w:numPr>
+      </w:pPr>
+      <w:r>
+        <w:t>Bullet Physics Engine</w:t>
+      </w:r>
+    </w:p>
+    <w:p/>
     <w:p>
       <w:pPr>
         <w:pStyle w:val="Heading1"/>
@@ -880,11 +833,6 @@
           <w:rFonts w:ascii="Consolas" w:hAnsi="Consolas" w:cs="Consolas"/>
         </w:rPr>
         <w:tab/>
-      </w:r>
-      <w:r>
-        <w:rPr>
-          <w:rFonts w:ascii="Consolas" w:hAnsi="Consolas" w:cs="Consolas"/>
-        </w:rPr>
         <w:t>// then</w:t>
       </w:r>
       <w:proofErr w:type="gramStart"/>
@@ -908,6 +856,7 @@
         <w:rPr>
           <w:rFonts w:ascii="Consolas" w:hAnsi="Consolas" w:cs="Consolas"/>
         </w:rPr>
+        <w:lastRenderedPageBreak/>
         <w:t>}</w:t>
       </w:r>
     </w:p>
@@ -947,7 +896,7 @@
         <w:t>Begin the comment text with an uppercase character.</w:t>
       </w:r>
     </w:p>
-    <w:p w14:noSpellErr="1">
+    <w:p>
       <w:pPr>
         <w:pStyle w:val="ListParagraph"/>
         <w:numPr>
@@ -956,11 +905,9 @@
         </w:numPr>
       </w:pPr>
       <w:r>
-        <w:rPr/>
         <w:t>Insert one space between the comment delimiter (//) and the comment text</w:t>
       </w:r>
       <w:r>
-        <w:rPr/>
         <w:t>.</w:t>
       </w:r>
     </w:p>
@@ -983,7 +930,6 @@
         <w:spacing w:after="0"/>
       </w:pPr>
       <w:r>
-        <w:lastRenderedPageBreak/>
         <w:t>_________________________________________________</w:t>
       </w:r>
       <w:r>
@@ -991,8 +937,6 @@
       </w:r>
       <w:r>
         <w:tab/>
-      </w:r>
-      <w:r>
         <w:t>_______________</w:t>
       </w:r>
     </w:p>
@@ -1026,8 +970,6 @@
       </w:r>
       <w:r>
         <w:tab/>
-      </w:r>
-      <w:r>
         <w:t>Date</w:t>
       </w:r>
     </w:p>
@@ -1048,8 +990,6 @@
       </w:r>
       <w:r>
         <w:tab/>
-      </w:r>
-      <w:r>
         <w:t>_______________</w:t>
       </w:r>
     </w:p>
@@ -1083,8 +1023,6 @@
       </w:r>
       <w:r>
         <w:tab/>
-      </w:r>
-      <w:r>
         <w:t>Date</w:t>
       </w:r>
     </w:p>
@@ -1105,8 +1043,6 @@
       </w:r>
       <w:r>
         <w:tab/>
-      </w:r>
-      <w:r>
         <w:t>_______________</w:t>
       </w:r>
     </w:p>
@@ -1140,8 +1076,6 @@
       </w:r>
       <w:r>
         <w:tab/>
-      </w:r>
-      <w:r>
         <w:t>Date</w:t>
       </w:r>
     </w:p>
@@ -1151,7 +1085,7 @@
       </w:pPr>
     </w:p>
     <w:sectPr>
-      <w:pgSz w:w="11906" w:h="16838" w:orient="portrait"/>
+      <w:pgSz w:w="11906" w:h="16838"/>
       <w:pgMar w:top="1440" w:right="1440" w:bottom="1440" w:left="1440" w:header="708" w:footer="708" w:gutter="0"/>
       <w:cols w:space="708"/>
       <w:docGrid w:linePitch="360"/>
@@ -1175,7 +1109,7 @@
         <w:ind w:left="360" w:hanging="360"/>
       </w:pPr>
       <w:rPr>
-        <w:rFonts w:hint="default" w:ascii="Symbol" w:hAnsi="Symbol"/>
+        <w:rFonts w:ascii="Symbol" w:hAnsi="Symbol" w:hint="default"/>
       </w:rPr>
     </w:lvl>
     <w:lvl w:ilvl="1" w:tplc="0C090003" w:tentative="1">
@@ -1187,7 +1121,7 @@
         <w:ind w:left="1080" w:hanging="360"/>
       </w:pPr>
       <w:rPr>
-        <w:rFonts w:hint="default" w:ascii="Courier New" w:hAnsi="Courier New" w:cs="Courier New"/>
+        <w:rFonts w:ascii="Courier New" w:hAnsi="Courier New" w:cs="Courier New" w:hint="default"/>
       </w:rPr>
     </w:lvl>
     <w:lvl w:ilvl="2" w:tplc="0C090005" w:tentative="1">
@@ -1199,7 +1133,7 @@
         <w:ind w:left="1800" w:hanging="360"/>
       </w:pPr>
       <w:rPr>
-        <w:rFonts w:hint="default" w:ascii="Wingdings" w:hAnsi="Wingdings"/>
+        <w:rFonts w:ascii="Wingdings" w:hAnsi="Wingdings" w:hint="default"/>
       </w:rPr>
     </w:lvl>
     <w:lvl w:ilvl="3" w:tplc="0C090001" w:tentative="1">
@@ -1211,7 +1145,7 @@
         <w:ind w:left="2520" w:hanging="360"/>
       </w:pPr>
       <w:rPr>
-        <w:rFonts w:hint="default" w:ascii="Symbol" w:hAnsi="Symbol"/>
+        <w:rFonts w:ascii="Symbol" w:hAnsi="Symbol" w:hint="default"/>
       </w:rPr>
     </w:lvl>
     <w:lvl w:ilvl="4" w:tplc="0C090003" w:tentative="1">
@@ -1223,7 +1157,7 @@
         <w:ind w:left="3240" w:hanging="360"/>
       </w:pPr>
       <w:rPr>
-        <w:rFonts w:hint="default" w:ascii="Courier New" w:hAnsi="Courier New" w:cs="Courier New"/>
+        <w:rFonts w:ascii="Courier New" w:hAnsi="Courier New" w:cs="Courier New" w:hint="default"/>
       </w:rPr>
     </w:lvl>
     <w:lvl w:ilvl="5" w:tplc="0C090005" w:tentative="1">
@@ -1235,7 +1169,7 @@
         <w:ind w:left="3960" w:hanging="360"/>
       </w:pPr>
       <w:rPr>
-        <w:rFonts w:hint="default" w:ascii="Wingdings" w:hAnsi="Wingdings"/>
+        <w:rFonts w:ascii="Wingdings" w:hAnsi="Wingdings" w:hint="default"/>
       </w:rPr>
     </w:lvl>
     <w:lvl w:ilvl="6" w:tplc="0C090001" w:tentative="1">
@@ -1247,7 +1181,7 @@
         <w:ind w:left="4680" w:hanging="360"/>
       </w:pPr>
       <w:rPr>
-        <w:rFonts w:hint="default" w:ascii="Symbol" w:hAnsi="Symbol"/>
+        <w:rFonts w:ascii="Symbol" w:hAnsi="Symbol" w:hint="default"/>
       </w:rPr>
     </w:lvl>
     <w:lvl w:ilvl="7" w:tplc="0C090003" w:tentative="1">
@@ -1259,7 +1193,7 @@
         <w:ind w:left="5400" w:hanging="360"/>
       </w:pPr>
       <w:rPr>
-        <w:rFonts w:hint="default" w:ascii="Courier New" w:hAnsi="Courier New" w:cs="Courier New"/>
+        <w:rFonts w:ascii="Courier New" w:hAnsi="Courier New" w:cs="Courier New" w:hint="default"/>
       </w:rPr>
     </w:lvl>
     <w:lvl w:ilvl="8" w:tplc="0C090005" w:tentative="1">
@@ -1271,7 +1205,7 @@
         <w:ind w:left="6120" w:hanging="360"/>
       </w:pPr>
       <w:rPr>
-        <w:rFonts w:hint="default" w:ascii="Wingdings" w:hAnsi="Wingdings"/>
+        <w:rFonts w:ascii="Wingdings" w:hAnsi="Wingdings" w:hint="default"/>
       </w:rPr>
     </w:lvl>
   </w:abstractNum>
@@ -1288,7 +1222,7 @@
         <w:ind w:left="360" w:hanging="360"/>
       </w:pPr>
       <w:rPr>
-        <w:rFonts w:hint="default" w:ascii="Symbol" w:hAnsi="Symbol"/>
+        <w:rFonts w:ascii="Symbol" w:hAnsi="Symbol" w:hint="default"/>
       </w:rPr>
     </w:lvl>
     <w:lvl w:ilvl="1" w:tplc="0C090003" w:tentative="1">
@@ -1300,7 +1234,7 @@
         <w:ind w:left="1080" w:hanging="360"/>
       </w:pPr>
       <w:rPr>
-        <w:rFonts w:hint="default" w:ascii="Courier New" w:hAnsi="Courier New" w:cs="Courier New"/>
+        <w:rFonts w:ascii="Courier New" w:hAnsi="Courier New" w:cs="Courier New" w:hint="default"/>
       </w:rPr>
     </w:lvl>
     <w:lvl w:ilvl="2" w:tplc="0C090005" w:tentative="1">
@@ -1312,7 +1246,7 @@
         <w:ind w:left="1800" w:hanging="360"/>
       </w:pPr>
       <w:rPr>
-        <w:rFonts w:hint="default" w:ascii="Wingdings" w:hAnsi="Wingdings"/>
+        <w:rFonts w:ascii="Wingdings" w:hAnsi="Wingdings" w:hint="default"/>
       </w:rPr>
     </w:lvl>
     <w:lvl w:ilvl="3" w:tplc="0C090001" w:tentative="1">
@@ -1324,7 +1258,7 @@
         <w:ind w:left="2520" w:hanging="360"/>
       </w:pPr>
       <w:rPr>
-        <w:rFonts w:hint="default" w:ascii="Symbol" w:hAnsi="Symbol"/>
+        <w:rFonts w:ascii="Symbol" w:hAnsi="Symbol" w:hint="default"/>
       </w:rPr>
     </w:lvl>
     <w:lvl w:ilvl="4" w:tplc="0C090003" w:tentative="1">
@@ -1336,7 +1270,7 @@
         <w:ind w:left="3240" w:hanging="360"/>
       </w:pPr>
       <w:rPr>
-        <w:rFonts w:hint="default" w:ascii="Courier New" w:hAnsi="Courier New" w:cs="Courier New"/>
+        <w:rFonts w:ascii="Courier New" w:hAnsi="Courier New" w:cs="Courier New" w:hint="default"/>
       </w:rPr>
     </w:lvl>
     <w:lvl w:ilvl="5" w:tplc="0C090005" w:tentative="1">
@@ -1348,7 +1282,7 @@
         <w:ind w:left="3960" w:hanging="360"/>
       </w:pPr>
       <w:rPr>
-        <w:rFonts w:hint="default" w:ascii="Wingdings" w:hAnsi="Wingdings"/>
+        <w:rFonts w:ascii="Wingdings" w:hAnsi="Wingdings" w:hint="default"/>
       </w:rPr>
     </w:lvl>
     <w:lvl w:ilvl="6" w:tplc="0C090001" w:tentative="1">
@@ -1360,7 +1294,7 @@
         <w:ind w:left="4680" w:hanging="360"/>
       </w:pPr>
       <w:rPr>
-        <w:rFonts w:hint="default" w:ascii="Symbol" w:hAnsi="Symbol"/>
+        <w:rFonts w:ascii="Symbol" w:hAnsi="Symbol" w:hint="default"/>
       </w:rPr>
     </w:lvl>
     <w:lvl w:ilvl="7" w:tplc="0C090003" w:tentative="1">
@@ -1372,7 +1306,7 @@
         <w:ind w:left="5400" w:hanging="360"/>
       </w:pPr>
       <w:rPr>
-        <w:rFonts w:hint="default" w:ascii="Courier New" w:hAnsi="Courier New" w:cs="Courier New"/>
+        <w:rFonts w:ascii="Courier New" w:hAnsi="Courier New" w:cs="Courier New" w:hint="default"/>
       </w:rPr>
     </w:lvl>
     <w:lvl w:ilvl="8" w:tplc="0C090005" w:tentative="1">
@@ -1384,7 +1318,7 @@
         <w:ind w:left="6120" w:hanging="360"/>
       </w:pPr>
       <w:rPr>
-        <w:rFonts w:hint="default" w:ascii="Wingdings" w:hAnsi="Wingdings"/>
+        <w:rFonts w:ascii="Wingdings" w:hAnsi="Wingdings" w:hint="default"/>
       </w:rPr>
     </w:lvl>
   </w:abstractNum>
@@ -1401,7 +1335,7 @@
         <w:ind w:left="360" w:hanging="360"/>
       </w:pPr>
       <w:rPr>
-        <w:rFonts w:hint="default" w:ascii="Symbol" w:hAnsi="Symbol"/>
+        <w:rFonts w:ascii="Symbol" w:hAnsi="Symbol" w:hint="default"/>
       </w:rPr>
     </w:lvl>
     <w:lvl w:ilvl="1" w:tplc="0C090003" w:tentative="1">
@@ -1413,7 +1347,7 @@
         <w:ind w:left="1080" w:hanging="360"/>
       </w:pPr>
       <w:rPr>
-        <w:rFonts w:hint="default" w:ascii="Courier New" w:hAnsi="Courier New" w:cs="Courier New"/>
+        <w:rFonts w:ascii="Courier New" w:hAnsi="Courier New" w:cs="Courier New" w:hint="default"/>
       </w:rPr>
     </w:lvl>
     <w:lvl w:ilvl="2" w:tplc="0C090005" w:tentative="1">
@@ -1425,7 +1359,7 @@
         <w:ind w:left="1800" w:hanging="360"/>
       </w:pPr>
       <w:rPr>
-        <w:rFonts w:hint="default" w:ascii="Wingdings" w:hAnsi="Wingdings"/>
+        <w:rFonts w:ascii="Wingdings" w:hAnsi="Wingdings" w:hint="default"/>
       </w:rPr>
     </w:lvl>
     <w:lvl w:ilvl="3" w:tplc="0C090001" w:tentative="1">
@@ -1437,7 +1371,7 @@
         <w:ind w:left="2520" w:hanging="360"/>
       </w:pPr>
       <w:rPr>
-        <w:rFonts w:hint="default" w:ascii="Symbol" w:hAnsi="Symbol"/>
+        <w:rFonts w:ascii="Symbol" w:hAnsi="Symbol" w:hint="default"/>
       </w:rPr>
     </w:lvl>
     <w:lvl w:ilvl="4" w:tplc="0C090003" w:tentative="1">
@@ -1449,7 +1383,7 @@
         <w:ind w:left="3240" w:hanging="360"/>
       </w:pPr>
       <w:rPr>
-        <w:rFonts w:hint="default" w:ascii="Courier New" w:hAnsi="Courier New" w:cs="Courier New"/>
+        <w:rFonts w:ascii="Courier New" w:hAnsi="Courier New" w:cs="Courier New" w:hint="default"/>
       </w:rPr>
     </w:lvl>
     <w:lvl w:ilvl="5" w:tplc="0C090005" w:tentative="1">
@@ -1461,7 +1395,7 @@
         <w:ind w:left="3960" w:hanging="360"/>
       </w:pPr>
       <w:rPr>
-        <w:rFonts w:hint="default" w:ascii="Wingdings" w:hAnsi="Wingdings"/>
+        <w:rFonts w:ascii="Wingdings" w:hAnsi="Wingdings" w:hint="default"/>
       </w:rPr>
     </w:lvl>
     <w:lvl w:ilvl="6" w:tplc="0C090001" w:tentative="1">
@@ -1473,7 +1407,7 @@
         <w:ind w:left="4680" w:hanging="360"/>
       </w:pPr>
       <w:rPr>
-        <w:rFonts w:hint="default" w:ascii="Symbol" w:hAnsi="Symbol"/>
+        <w:rFonts w:ascii="Symbol" w:hAnsi="Symbol" w:hint="default"/>
       </w:rPr>
     </w:lvl>
     <w:lvl w:ilvl="7" w:tplc="0C090003" w:tentative="1">
@@ -1485,7 +1419,7 @@
         <w:ind w:left="5400" w:hanging="360"/>
       </w:pPr>
       <w:rPr>
-        <w:rFonts w:hint="default" w:ascii="Courier New" w:hAnsi="Courier New" w:cs="Courier New"/>
+        <w:rFonts w:ascii="Courier New" w:hAnsi="Courier New" w:cs="Courier New" w:hint="default"/>
       </w:rPr>
     </w:lvl>
     <w:lvl w:ilvl="8" w:tplc="0C090005" w:tentative="1">
@@ -1497,7 +1431,7 @@
         <w:ind w:left="6120" w:hanging="360"/>
       </w:pPr>
       <w:rPr>
-        <w:rFonts w:hint="default" w:ascii="Wingdings" w:hAnsi="Wingdings"/>
+        <w:rFonts w:ascii="Wingdings" w:hAnsi="Wingdings" w:hint="default"/>
       </w:rPr>
     </w:lvl>
   </w:abstractNum>
@@ -1514,7 +1448,7 @@
         <w:ind w:left="360" w:hanging="360"/>
       </w:pPr>
       <w:rPr>
-        <w:rFonts w:hint="default" w:ascii="Symbol" w:hAnsi="Symbol"/>
+        <w:rFonts w:ascii="Symbol" w:hAnsi="Symbol" w:hint="default"/>
       </w:rPr>
     </w:lvl>
     <w:lvl w:ilvl="1" w:tplc="0C090003" w:tentative="1">
@@ -1526,7 +1460,7 @@
         <w:ind w:left="1080" w:hanging="360"/>
       </w:pPr>
       <w:rPr>
-        <w:rFonts w:hint="default" w:ascii="Courier New" w:hAnsi="Courier New" w:cs="Courier New"/>
+        <w:rFonts w:ascii="Courier New" w:hAnsi="Courier New" w:cs="Courier New" w:hint="default"/>
       </w:rPr>
     </w:lvl>
     <w:lvl w:ilvl="2" w:tplc="0C090005" w:tentative="1">
@@ -1538,7 +1472,7 @@
         <w:ind w:left="1800" w:hanging="360"/>
       </w:pPr>
       <w:rPr>
-        <w:rFonts w:hint="default" w:ascii="Wingdings" w:hAnsi="Wingdings"/>
+        <w:rFonts w:ascii="Wingdings" w:hAnsi="Wingdings" w:hint="default"/>
       </w:rPr>
     </w:lvl>
     <w:lvl w:ilvl="3" w:tplc="0C090001" w:tentative="1">
@@ -1550,7 +1484,7 @@
         <w:ind w:left="2520" w:hanging="360"/>
       </w:pPr>
       <w:rPr>
-        <w:rFonts w:hint="default" w:ascii="Symbol" w:hAnsi="Symbol"/>
+        <w:rFonts w:ascii="Symbol" w:hAnsi="Symbol" w:hint="default"/>
       </w:rPr>
     </w:lvl>
     <w:lvl w:ilvl="4" w:tplc="0C090003" w:tentative="1">
@@ -1562,7 +1496,7 @@
         <w:ind w:left="3240" w:hanging="360"/>
       </w:pPr>
       <w:rPr>
-        <w:rFonts w:hint="default" w:ascii="Courier New" w:hAnsi="Courier New" w:cs="Courier New"/>
+        <w:rFonts w:ascii="Courier New" w:hAnsi="Courier New" w:cs="Courier New" w:hint="default"/>
       </w:rPr>
     </w:lvl>
     <w:lvl w:ilvl="5" w:tplc="0C090005" w:tentative="1">
@@ -1574,7 +1508,7 @@
         <w:ind w:left="3960" w:hanging="360"/>
       </w:pPr>
       <w:rPr>
-        <w:rFonts w:hint="default" w:ascii="Wingdings" w:hAnsi="Wingdings"/>
+        <w:rFonts w:ascii="Wingdings" w:hAnsi="Wingdings" w:hint="default"/>
       </w:rPr>
     </w:lvl>
     <w:lvl w:ilvl="6" w:tplc="0C090001" w:tentative="1">
@@ -1586,7 +1520,7 @@
         <w:ind w:left="4680" w:hanging="360"/>
       </w:pPr>
       <w:rPr>
-        <w:rFonts w:hint="default" w:ascii="Symbol" w:hAnsi="Symbol"/>
+        <w:rFonts w:ascii="Symbol" w:hAnsi="Symbol" w:hint="default"/>
       </w:rPr>
     </w:lvl>
     <w:lvl w:ilvl="7" w:tplc="0C090003" w:tentative="1">
@@ -1598,7 +1532,7 @@
         <w:ind w:left="5400" w:hanging="360"/>
       </w:pPr>
       <w:rPr>
-        <w:rFonts w:hint="default" w:ascii="Courier New" w:hAnsi="Courier New" w:cs="Courier New"/>
+        <w:rFonts w:ascii="Courier New" w:hAnsi="Courier New" w:cs="Courier New" w:hint="default"/>
       </w:rPr>
     </w:lvl>
     <w:lvl w:ilvl="8" w:tplc="0C090005" w:tentative="1">
@@ -1610,7 +1544,7 @@
         <w:ind w:left="6120" w:hanging="360"/>
       </w:pPr>
       <w:rPr>
-        <w:rFonts w:hint="default" w:ascii="Wingdings" w:hAnsi="Wingdings"/>
+        <w:rFonts w:ascii="Wingdings" w:hAnsi="Wingdings" w:hint="default"/>
       </w:rPr>
     </w:lvl>
   </w:abstractNum>
@@ -1869,7 +1803,7 @@
         <w:ind w:left="720" w:hanging="360"/>
       </w:pPr>
       <w:rPr>
-        <w:rFonts w:hint="default" w:ascii="Symbol" w:hAnsi="Symbol"/>
+        <w:rFonts w:ascii="Symbol" w:hAnsi="Symbol" w:hint="default"/>
       </w:rPr>
     </w:lvl>
     <w:lvl w:ilvl="1" w:tplc="0C090003" w:tentative="1">
@@ -1881,7 +1815,7 @@
         <w:ind w:left="1440" w:hanging="360"/>
       </w:pPr>
       <w:rPr>
-        <w:rFonts w:hint="default" w:ascii="Courier New" w:hAnsi="Courier New" w:cs="Courier New"/>
+        <w:rFonts w:ascii="Courier New" w:hAnsi="Courier New" w:cs="Courier New" w:hint="default"/>
       </w:rPr>
     </w:lvl>
     <w:lvl w:ilvl="2" w:tplc="0C090005" w:tentative="1">
@@ -1893,7 +1827,7 @@
         <w:ind w:left="2160" w:hanging="360"/>
       </w:pPr>
       <w:rPr>
-        <w:rFonts w:hint="default" w:ascii="Wingdings" w:hAnsi="Wingdings"/>
+        <w:rFonts w:ascii="Wingdings" w:hAnsi="Wingdings" w:hint="default"/>
       </w:rPr>
     </w:lvl>
     <w:lvl w:ilvl="3" w:tplc="0C090001" w:tentative="1">
@@ -1905,7 +1839,7 @@
         <w:ind w:left="2880" w:hanging="360"/>
       </w:pPr>
       <w:rPr>
-        <w:rFonts w:hint="default" w:ascii="Symbol" w:hAnsi="Symbol"/>
+        <w:rFonts w:ascii="Symbol" w:hAnsi="Symbol" w:hint="default"/>
       </w:rPr>
     </w:lvl>
     <w:lvl w:ilvl="4" w:tplc="0C090003" w:tentative="1">
@@ -1917,7 +1851,7 @@
         <w:ind w:left="3600" w:hanging="360"/>
       </w:pPr>
       <w:rPr>
-        <w:rFonts w:hint="default" w:ascii="Courier New" w:hAnsi="Courier New" w:cs="Courier New"/>
+        <w:rFonts w:ascii="Courier New" w:hAnsi="Courier New" w:cs="Courier New" w:hint="default"/>
       </w:rPr>
     </w:lvl>
     <w:lvl w:ilvl="5" w:tplc="0C090005" w:tentative="1">
@@ -1929,7 +1863,7 @@
         <w:ind w:left="4320" w:hanging="360"/>
       </w:pPr>
       <w:rPr>
-        <w:rFonts w:hint="default" w:ascii="Wingdings" w:hAnsi="Wingdings"/>
+        <w:rFonts w:ascii="Wingdings" w:hAnsi="Wingdings" w:hint="default"/>
       </w:rPr>
     </w:lvl>
     <w:lvl w:ilvl="6" w:tplc="0C090001" w:tentative="1">
@@ -1941,7 +1875,7 @@
         <w:ind w:left="5040" w:hanging="360"/>
       </w:pPr>
       <w:rPr>
-        <w:rFonts w:hint="default" w:ascii="Symbol" w:hAnsi="Symbol"/>
+        <w:rFonts w:ascii="Symbol" w:hAnsi="Symbol" w:hint="default"/>
       </w:rPr>
     </w:lvl>
     <w:lvl w:ilvl="7" w:tplc="0C090003" w:tentative="1">
@@ -1953,7 +1887,7 @@
         <w:ind w:left="5760" w:hanging="360"/>
       </w:pPr>
       <w:rPr>
-        <w:rFonts w:hint="default" w:ascii="Courier New" w:hAnsi="Courier New" w:cs="Courier New"/>
+        <w:rFonts w:ascii="Courier New" w:hAnsi="Courier New" w:cs="Courier New" w:hint="default"/>
       </w:rPr>
     </w:lvl>
     <w:lvl w:ilvl="8" w:tplc="0C090005" w:tentative="1">
@@ -1965,7 +1899,7 @@
         <w:ind w:left="6480" w:hanging="360"/>
       </w:pPr>
       <w:rPr>
-        <w:rFonts w:hint="default" w:ascii="Wingdings" w:hAnsi="Wingdings"/>
+        <w:rFonts w:ascii="Wingdings" w:hAnsi="Wingdings" w:hint="default"/>
       </w:rPr>
     </w:lvl>
   </w:abstractNum>
@@ -1982,7 +1916,7 @@
         <w:ind w:left="720" w:hanging="360"/>
       </w:pPr>
       <w:rPr>
-        <w:rFonts w:hint="default" w:ascii="Symbol" w:hAnsi="Symbol"/>
+        <w:rFonts w:ascii="Symbol" w:hAnsi="Symbol" w:hint="default"/>
       </w:rPr>
     </w:lvl>
     <w:lvl w:ilvl="1" w:tplc="0C090003" w:tentative="1">
@@ -1994,7 +1928,7 @@
         <w:ind w:left="1440" w:hanging="360"/>
       </w:pPr>
       <w:rPr>
-        <w:rFonts w:hint="default" w:ascii="Courier New" w:hAnsi="Courier New" w:cs="Courier New"/>
+        <w:rFonts w:ascii="Courier New" w:hAnsi="Courier New" w:cs="Courier New" w:hint="default"/>
       </w:rPr>
     </w:lvl>
     <w:lvl w:ilvl="2" w:tplc="0C090005" w:tentative="1">
@@ -2006,7 +1940,7 @@
         <w:ind w:left="2160" w:hanging="360"/>
       </w:pPr>
       <w:rPr>
-        <w:rFonts w:hint="default" w:ascii="Wingdings" w:hAnsi="Wingdings"/>
+        <w:rFonts w:ascii="Wingdings" w:hAnsi="Wingdings" w:hint="default"/>
       </w:rPr>
     </w:lvl>
     <w:lvl w:ilvl="3" w:tplc="0C090001" w:tentative="1">
@@ -2018,7 +1952,7 @@
         <w:ind w:left="2880" w:hanging="360"/>
       </w:pPr>
       <w:rPr>
-        <w:rFonts w:hint="default" w:ascii="Symbol" w:hAnsi="Symbol"/>
+        <w:rFonts w:ascii="Symbol" w:hAnsi="Symbol" w:hint="default"/>
       </w:rPr>
     </w:lvl>
     <w:lvl w:ilvl="4" w:tplc="0C090003" w:tentative="1">
@@ -2030,7 +1964,7 @@
         <w:ind w:left="3600" w:hanging="360"/>
       </w:pPr>
       <w:rPr>
-        <w:rFonts w:hint="default" w:ascii="Courier New" w:hAnsi="Courier New" w:cs="Courier New"/>
+        <w:rFonts w:ascii="Courier New" w:hAnsi="Courier New" w:cs="Courier New" w:hint="default"/>
       </w:rPr>
     </w:lvl>
     <w:lvl w:ilvl="5" w:tplc="0C090005" w:tentative="1">
@@ -2042,7 +1976,7 @@
         <w:ind w:left="4320" w:hanging="360"/>
       </w:pPr>
       <w:rPr>
-        <w:rFonts w:hint="default" w:ascii="Wingdings" w:hAnsi="Wingdings"/>
+        <w:rFonts w:ascii="Wingdings" w:hAnsi="Wingdings" w:hint="default"/>
       </w:rPr>
     </w:lvl>
     <w:lvl w:ilvl="6" w:tplc="0C090001" w:tentative="1">
@@ -2054,7 +1988,7 @@
         <w:ind w:left="5040" w:hanging="360"/>
       </w:pPr>
       <w:rPr>
-        <w:rFonts w:hint="default" w:ascii="Symbol" w:hAnsi="Symbol"/>
+        <w:rFonts w:ascii="Symbol" w:hAnsi="Symbol" w:hint="default"/>
       </w:rPr>
     </w:lvl>
     <w:lvl w:ilvl="7" w:tplc="0C090003" w:tentative="1">
@@ -2066,7 +2000,7 @@
         <w:ind w:left="5760" w:hanging="360"/>
       </w:pPr>
       <w:rPr>
-        <w:rFonts w:hint="default" w:ascii="Courier New" w:hAnsi="Courier New" w:cs="Courier New"/>
+        <w:rFonts w:ascii="Courier New" w:hAnsi="Courier New" w:cs="Courier New" w:hint="default"/>
       </w:rPr>
     </w:lvl>
     <w:lvl w:ilvl="8" w:tplc="0C090005" w:tentative="1">
@@ -2078,7 +2012,7 @@
         <w:ind w:left="6480" w:hanging="360"/>
       </w:pPr>
       <w:rPr>
-        <w:rFonts w:hint="default" w:ascii="Wingdings" w:hAnsi="Wingdings"/>
+        <w:rFonts w:ascii="Wingdings" w:hAnsi="Wingdings" w:hint="default"/>
       </w:rPr>
     </w:lvl>
   </w:abstractNum>
@@ -2095,7 +2029,7 @@
         <w:ind w:left="720" w:hanging="360"/>
       </w:pPr>
       <w:rPr>
-        <w:rFonts w:hint="default" w:ascii="Symbol" w:hAnsi="Symbol"/>
+        <w:rFonts w:ascii="Symbol" w:hAnsi="Symbol" w:hint="default"/>
       </w:rPr>
     </w:lvl>
     <w:lvl w:ilvl="1" w:tplc="0C090003">
@@ -2107,7 +2041,7 @@
         <w:ind w:left="1440" w:hanging="360"/>
       </w:pPr>
       <w:rPr>
-        <w:rFonts w:hint="default" w:ascii="Courier New" w:hAnsi="Courier New" w:cs="Courier New"/>
+        <w:rFonts w:ascii="Courier New" w:hAnsi="Courier New" w:cs="Courier New" w:hint="default"/>
       </w:rPr>
     </w:lvl>
     <w:lvl w:ilvl="2" w:tplc="0C090005" w:tentative="1">
@@ -2119,7 +2053,7 @@
         <w:ind w:left="2160" w:hanging="360"/>
       </w:pPr>
       <w:rPr>
-        <w:rFonts w:hint="default" w:ascii="Wingdings" w:hAnsi="Wingdings"/>
+        <w:rFonts w:ascii="Wingdings" w:hAnsi="Wingdings" w:hint="default"/>
       </w:rPr>
     </w:lvl>
     <w:lvl w:ilvl="3" w:tplc="0C090001" w:tentative="1">
@@ -2131,7 +2065,7 @@
         <w:ind w:left="2880" w:hanging="360"/>
       </w:pPr>
       <w:rPr>
-        <w:rFonts w:hint="default" w:ascii="Symbol" w:hAnsi="Symbol"/>
+        <w:rFonts w:ascii="Symbol" w:hAnsi="Symbol" w:hint="default"/>
       </w:rPr>
     </w:lvl>
     <w:lvl w:ilvl="4" w:tplc="0C090003" w:tentative="1">
@@ -2143,7 +2077,7 @@
         <w:ind w:left="3600" w:hanging="360"/>
       </w:pPr>
       <w:rPr>
-        <w:rFonts w:hint="default" w:ascii="Courier New" w:hAnsi="Courier New" w:cs="Courier New"/>
+        <w:rFonts w:ascii="Courier New" w:hAnsi="Courier New" w:cs="Courier New" w:hint="default"/>
       </w:rPr>
     </w:lvl>
     <w:lvl w:ilvl="5" w:tplc="0C090005" w:tentative="1">
@@ -2155,7 +2089,7 @@
         <w:ind w:left="4320" w:hanging="360"/>
       </w:pPr>
       <w:rPr>
-        <w:rFonts w:hint="default" w:ascii="Wingdings" w:hAnsi="Wingdings"/>
+        <w:rFonts w:ascii="Wingdings" w:hAnsi="Wingdings" w:hint="default"/>
       </w:rPr>
     </w:lvl>
     <w:lvl w:ilvl="6" w:tplc="0C090001" w:tentative="1">
@@ -2167,7 +2101,7 @@
         <w:ind w:left="5040" w:hanging="360"/>
       </w:pPr>
       <w:rPr>
-        <w:rFonts w:hint="default" w:ascii="Symbol" w:hAnsi="Symbol"/>
+        <w:rFonts w:ascii="Symbol" w:hAnsi="Symbol" w:hint="default"/>
       </w:rPr>
     </w:lvl>
     <w:lvl w:ilvl="7" w:tplc="0C090003" w:tentative="1">
@@ -2179,7 +2113,7 @@
         <w:ind w:left="5760" w:hanging="360"/>
       </w:pPr>
       <w:rPr>
-        <w:rFonts w:hint="default" w:ascii="Courier New" w:hAnsi="Courier New" w:cs="Courier New"/>
+        <w:rFonts w:ascii="Courier New" w:hAnsi="Courier New" w:cs="Courier New" w:hint="default"/>
       </w:rPr>
     </w:lvl>
     <w:lvl w:ilvl="8" w:tplc="0C090005" w:tentative="1">
@@ -2191,7 +2125,7 @@
         <w:ind w:left="6480" w:hanging="360"/>
       </w:pPr>
       <w:rPr>
-        <w:rFonts w:hint="default" w:ascii="Wingdings" w:hAnsi="Wingdings"/>
+        <w:rFonts w:ascii="Wingdings" w:hAnsi="Wingdings" w:hint="default"/>
       </w:rPr>
     </w:lvl>
   </w:abstractNum>
@@ -2208,7 +2142,7 @@
         <w:ind w:left="720" w:hanging="360"/>
       </w:pPr>
       <w:rPr>
-        <w:rFonts w:hint="default" w:ascii="Symbol" w:hAnsi="Symbol"/>
+        <w:rFonts w:ascii="Symbol" w:hAnsi="Symbol" w:hint="default"/>
       </w:rPr>
     </w:lvl>
     <w:lvl w:ilvl="1" w:tplc="0C090003" w:tentative="1">
@@ -2220,7 +2154,7 @@
         <w:ind w:left="1440" w:hanging="360"/>
       </w:pPr>
       <w:rPr>
-        <w:rFonts w:hint="default" w:ascii="Courier New" w:hAnsi="Courier New" w:cs="Courier New"/>
+        <w:rFonts w:ascii="Courier New" w:hAnsi="Courier New" w:cs="Courier New" w:hint="default"/>
       </w:rPr>
     </w:lvl>
     <w:lvl w:ilvl="2" w:tplc="0C090005" w:tentative="1">
@@ -2232,7 +2166,7 @@
         <w:ind w:left="2160" w:hanging="360"/>
       </w:pPr>
       <w:rPr>
-        <w:rFonts w:hint="default" w:ascii="Wingdings" w:hAnsi="Wingdings"/>
+        <w:rFonts w:ascii="Wingdings" w:hAnsi="Wingdings" w:hint="default"/>
       </w:rPr>
     </w:lvl>
     <w:lvl w:ilvl="3" w:tplc="0C090001" w:tentative="1">
@@ -2244,7 +2178,7 @@
         <w:ind w:left="2880" w:hanging="360"/>
       </w:pPr>
       <w:rPr>
-        <w:rFonts w:hint="default" w:ascii="Symbol" w:hAnsi="Symbol"/>
+        <w:rFonts w:ascii="Symbol" w:hAnsi="Symbol" w:hint="default"/>
       </w:rPr>
     </w:lvl>
     <w:lvl w:ilvl="4" w:tplc="0C090003" w:tentative="1">
@@ -2256,7 +2190,7 @@
         <w:ind w:left="3600" w:hanging="360"/>
       </w:pPr>
       <w:rPr>
-        <w:rFonts w:hint="default" w:ascii="Courier New" w:hAnsi="Courier New" w:cs="Courier New"/>
+        <w:rFonts w:ascii="Courier New" w:hAnsi="Courier New" w:cs="Courier New" w:hint="default"/>
       </w:rPr>
     </w:lvl>
     <w:lvl w:ilvl="5" w:tplc="0C090005" w:tentative="1">
@@ -2268,7 +2202,7 @@
         <w:ind w:left="4320" w:hanging="360"/>
       </w:pPr>
       <w:rPr>
-        <w:rFonts w:hint="default" w:ascii="Wingdings" w:hAnsi="Wingdings"/>
+        <w:rFonts w:ascii="Wingdings" w:hAnsi="Wingdings" w:hint="default"/>
       </w:rPr>
     </w:lvl>
     <w:lvl w:ilvl="6" w:tplc="0C090001" w:tentative="1">
@@ -2280,7 +2214,7 @@
         <w:ind w:left="5040" w:hanging="360"/>
       </w:pPr>
       <w:rPr>
-        <w:rFonts w:hint="default" w:ascii="Symbol" w:hAnsi="Symbol"/>
+        <w:rFonts w:ascii="Symbol" w:hAnsi="Symbol" w:hint="default"/>
       </w:rPr>
     </w:lvl>
     <w:lvl w:ilvl="7" w:tplc="0C090003" w:tentative="1">
@@ -2292,7 +2226,7 @@
         <w:ind w:left="5760" w:hanging="360"/>
       </w:pPr>
       <w:rPr>
-        <w:rFonts w:hint="default" w:ascii="Courier New" w:hAnsi="Courier New" w:cs="Courier New"/>
+        <w:rFonts w:ascii="Courier New" w:hAnsi="Courier New" w:cs="Courier New" w:hint="default"/>
       </w:rPr>
     </w:lvl>
     <w:lvl w:ilvl="8" w:tplc="0C090005" w:tentative="1">
@@ -2304,7 +2238,7 @@
         <w:ind w:left="6480" w:hanging="360"/>
       </w:pPr>
       <w:rPr>
-        <w:rFonts w:hint="default" w:ascii="Wingdings" w:hAnsi="Wingdings"/>
+        <w:rFonts w:ascii="Wingdings" w:hAnsi="Wingdings" w:hint="default"/>
       </w:rPr>
     </w:lvl>
   </w:abstractNum>
@@ -2321,7 +2255,7 @@
         <w:ind w:left="360" w:hanging="360"/>
       </w:pPr>
       <w:rPr>
-        <w:rFonts w:hint="default" w:ascii="Symbol" w:hAnsi="Symbol"/>
+        <w:rFonts w:ascii="Symbol" w:hAnsi="Symbol" w:hint="default"/>
       </w:rPr>
     </w:lvl>
     <w:lvl w:ilvl="1" w:tplc="0C090003">
@@ -2333,7 +2267,7 @@
         <w:ind w:left="1080" w:hanging="360"/>
       </w:pPr>
       <w:rPr>
-        <w:rFonts w:hint="default" w:ascii="Courier New" w:hAnsi="Courier New" w:cs="Courier New"/>
+        <w:rFonts w:ascii="Courier New" w:hAnsi="Courier New" w:cs="Courier New" w:hint="default"/>
       </w:rPr>
     </w:lvl>
     <w:lvl w:ilvl="2" w:tplc="0C090005" w:tentative="1">
@@ -2345,7 +2279,7 @@
         <w:ind w:left="1800" w:hanging="360"/>
       </w:pPr>
       <w:rPr>
-        <w:rFonts w:hint="default" w:ascii="Wingdings" w:hAnsi="Wingdings"/>
+        <w:rFonts w:ascii="Wingdings" w:hAnsi="Wingdings" w:hint="default"/>
       </w:rPr>
     </w:lvl>
     <w:lvl w:ilvl="3" w:tplc="0C090001" w:tentative="1">
@@ -2357,7 +2291,7 @@
         <w:ind w:left="2520" w:hanging="360"/>
       </w:pPr>
       <w:rPr>
-        <w:rFonts w:hint="default" w:ascii="Symbol" w:hAnsi="Symbol"/>
+        <w:rFonts w:ascii="Symbol" w:hAnsi="Symbol" w:hint="default"/>
       </w:rPr>
     </w:lvl>
     <w:lvl w:ilvl="4" w:tplc="0C090003" w:tentative="1">
@@ -2369,7 +2303,7 @@
         <w:ind w:left="3240" w:hanging="360"/>
       </w:pPr>
       <w:rPr>
-        <w:rFonts w:hint="default" w:ascii="Courier New" w:hAnsi="Courier New" w:cs="Courier New"/>
+        <w:rFonts w:ascii="Courier New" w:hAnsi="Courier New" w:cs="Courier New" w:hint="default"/>
       </w:rPr>
     </w:lvl>
     <w:lvl w:ilvl="5" w:tplc="0C090005" w:tentative="1">
@@ -2381,7 +2315,7 @@
         <w:ind w:left="3960" w:hanging="360"/>
       </w:pPr>
       <w:rPr>
-        <w:rFonts w:hint="default" w:ascii="Wingdings" w:hAnsi="Wingdings"/>
+        <w:rFonts w:ascii="Wingdings" w:hAnsi="Wingdings" w:hint="default"/>
       </w:rPr>
     </w:lvl>
     <w:lvl w:ilvl="6" w:tplc="0C090001" w:tentative="1">
@@ -2393,7 +2327,7 @@
         <w:ind w:left="4680" w:hanging="360"/>
       </w:pPr>
       <w:rPr>
-        <w:rFonts w:hint="default" w:ascii="Symbol" w:hAnsi="Symbol"/>
+        <w:rFonts w:ascii="Symbol" w:hAnsi="Symbol" w:hint="default"/>
       </w:rPr>
     </w:lvl>
     <w:lvl w:ilvl="7" w:tplc="0C090003" w:tentative="1">
@@ -2405,7 +2339,7 @@
         <w:ind w:left="5400" w:hanging="360"/>
       </w:pPr>
       <w:rPr>
-        <w:rFonts w:hint="default" w:ascii="Courier New" w:hAnsi="Courier New" w:cs="Courier New"/>
+        <w:rFonts w:ascii="Courier New" w:hAnsi="Courier New" w:cs="Courier New" w:hint="default"/>
       </w:rPr>
     </w:lvl>
     <w:lvl w:ilvl="8" w:tplc="0C090005" w:tentative="1">
@@ -2417,7 +2351,7 @@
         <w:ind w:left="6120" w:hanging="360"/>
       </w:pPr>
       <w:rPr>
-        <w:rFonts w:hint="default" w:ascii="Wingdings" w:hAnsi="Wingdings"/>
+        <w:rFonts w:ascii="Wingdings" w:hAnsi="Wingdings" w:hint="default"/>
       </w:rPr>
     </w:lvl>
   </w:abstractNum>
@@ -2434,7 +2368,7 @@
         <w:ind w:left="720" w:hanging="360"/>
       </w:pPr>
       <w:rPr>
-        <w:rFonts w:hint="default" w:ascii="Symbol" w:hAnsi="Symbol"/>
+        <w:rFonts w:ascii="Symbol" w:hAnsi="Symbol" w:hint="default"/>
       </w:rPr>
     </w:lvl>
     <w:lvl w:ilvl="1" w:tplc="0C090003" w:tentative="1">
@@ -2446,7 +2380,7 @@
         <w:ind w:left="1440" w:hanging="360"/>
       </w:pPr>
       <w:rPr>
-        <w:rFonts w:hint="default" w:ascii="Courier New" w:hAnsi="Courier New" w:cs="Courier New"/>
+        <w:rFonts w:ascii="Courier New" w:hAnsi="Courier New" w:cs="Courier New" w:hint="default"/>
       </w:rPr>
     </w:lvl>
     <w:lvl w:ilvl="2" w:tplc="0C090005" w:tentative="1">
@@ -2458,7 +2392,7 @@
         <w:ind w:left="2160" w:hanging="360"/>
       </w:pPr>
       <w:rPr>
-        <w:rFonts w:hint="default" w:ascii="Wingdings" w:hAnsi="Wingdings"/>
+        <w:rFonts w:ascii="Wingdings" w:hAnsi="Wingdings" w:hint="default"/>
       </w:rPr>
     </w:lvl>
     <w:lvl w:ilvl="3" w:tplc="0C090001" w:tentative="1">
@@ -2470,7 +2404,7 @@
         <w:ind w:left="2880" w:hanging="360"/>
       </w:pPr>
       <w:rPr>
-        <w:rFonts w:hint="default" w:ascii="Symbol" w:hAnsi="Symbol"/>
+        <w:rFonts w:ascii="Symbol" w:hAnsi="Symbol" w:hint="default"/>
       </w:rPr>
     </w:lvl>
     <w:lvl w:ilvl="4" w:tplc="0C090003" w:tentative="1">
@@ -2482,7 +2416,7 @@
         <w:ind w:left="3600" w:hanging="360"/>
       </w:pPr>
       <w:rPr>
-        <w:rFonts w:hint="default" w:ascii="Courier New" w:hAnsi="Courier New" w:cs="Courier New"/>
+        <w:rFonts w:ascii="Courier New" w:hAnsi="Courier New" w:cs="Courier New" w:hint="default"/>
       </w:rPr>
     </w:lvl>
     <w:lvl w:ilvl="5" w:tplc="0C090005" w:tentative="1">
@@ -2494,7 +2428,7 @@
         <w:ind w:left="4320" w:hanging="360"/>
       </w:pPr>
       <w:rPr>
-        <w:rFonts w:hint="default" w:ascii="Wingdings" w:hAnsi="Wingdings"/>
+        <w:rFonts w:ascii="Wingdings" w:hAnsi="Wingdings" w:hint="default"/>
       </w:rPr>
     </w:lvl>
     <w:lvl w:ilvl="6" w:tplc="0C090001" w:tentative="1">
@@ -2506,7 +2440,7 @@
         <w:ind w:left="5040" w:hanging="360"/>
       </w:pPr>
       <w:rPr>
-        <w:rFonts w:hint="default" w:ascii="Symbol" w:hAnsi="Symbol"/>
+        <w:rFonts w:ascii="Symbol" w:hAnsi="Symbol" w:hint="default"/>
       </w:rPr>
     </w:lvl>
     <w:lvl w:ilvl="7" w:tplc="0C090003" w:tentative="1">
@@ -2518,7 +2452,7 @@
         <w:ind w:left="5760" w:hanging="360"/>
       </w:pPr>
       <w:rPr>
-        <w:rFonts w:hint="default" w:ascii="Courier New" w:hAnsi="Courier New" w:cs="Courier New"/>
+        <w:rFonts w:ascii="Courier New" w:hAnsi="Courier New" w:cs="Courier New" w:hint="default"/>
       </w:rPr>
     </w:lvl>
     <w:lvl w:ilvl="8" w:tplc="0C090005" w:tentative="1">
@@ -2530,7 +2464,7 @@
         <w:ind w:left="6480" w:hanging="360"/>
       </w:pPr>
       <w:rPr>
-        <w:rFonts w:hint="default" w:ascii="Wingdings" w:hAnsi="Wingdings"/>
+        <w:rFonts w:ascii="Wingdings" w:hAnsi="Wingdings" w:hint="default"/>
       </w:rPr>
     </w:lvl>
   </w:abstractNum>
@@ -2574,11 +2508,11 @@
 </file>
 
 <file path=word/styles.xml><?xml version="1.0" encoding="utf-8"?>
-<w:styles xmlns:wp14="http://schemas.microsoft.com/office/word/2010/wordprocessingDrawing" xmlns:mc="http://schemas.openxmlformats.org/markup-compatibility/2006" xmlns:r="http://schemas.openxmlformats.org/officeDocument/2006/relationships" xmlns:w="http://schemas.openxmlformats.org/wordprocessingml/2006/main" xmlns:w14="http://schemas.microsoft.com/office/word/2010/wordml" xmlns:w15="http://schemas.microsoft.com/office/word/2012/wordml" mc:Ignorable="w14 w15 wp14">
+<w:styles xmlns:mc="http://schemas.openxmlformats.org/markup-compatibility/2006" xmlns:r="http://schemas.openxmlformats.org/officeDocument/2006/relationships" xmlns:w="http://schemas.openxmlformats.org/wordprocessingml/2006/main" xmlns:w14="http://schemas.microsoft.com/office/word/2010/wordml" xmlns:w15="http://schemas.microsoft.com/office/word/2012/wordml" mc:Ignorable="w14 w15">
   <w:docDefaults>
     <w:rPrDefault>
       <w:rPr>
-        <w:rFonts w:asciiTheme="minorHAnsi" w:hAnsiTheme="minorHAnsi" w:eastAsiaTheme="minorHAnsi" w:cstheme="minorBidi"/>
+        <w:rFonts w:asciiTheme="minorHAnsi" w:eastAsiaTheme="minorHAnsi" w:hAnsiTheme="minorHAnsi" w:cstheme="minorBidi"/>
         <w:kern w:val="2"/>
         <w:sz w:val="22"/>
         <w:szCs w:val="22"/>
@@ -2595,14 +2529,14 @@
   <w:latentStyles w:defLockedState="0" w:defUIPriority="99" w:defSemiHidden="0" w:defUnhideWhenUsed="0" w:defQFormat="0" w:count="371">
     <w:lsdException w:name="Normal" w:uiPriority="0" w:qFormat="1"/>
     <w:lsdException w:name="heading 1" w:uiPriority="9" w:qFormat="1"/>
-    <w:lsdException w:name="heading 2" w:uiPriority="9" w:semiHidden="1" w:unhideWhenUsed="1" w:qFormat="1"/>
-    <w:lsdException w:name="heading 3" w:uiPriority="9" w:semiHidden="1" w:unhideWhenUsed="1" w:qFormat="1"/>
-    <w:lsdException w:name="heading 4" w:uiPriority="9" w:semiHidden="1" w:unhideWhenUsed="1" w:qFormat="1"/>
-    <w:lsdException w:name="heading 5" w:uiPriority="9" w:semiHidden="1" w:unhideWhenUsed="1" w:qFormat="1"/>
-    <w:lsdException w:name="heading 6" w:uiPriority="9" w:semiHidden="1" w:unhideWhenUsed="1" w:qFormat="1"/>
-    <w:lsdException w:name="heading 7" w:uiPriority="9" w:semiHidden="1" w:unhideWhenUsed="1" w:qFormat="1"/>
-    <w:lsdException w:name="heading 8" w:uiPriority="9" w:semiHidden="1" w:unhideWhenUsed="1" w:qFormat="1"/>
-    <w:lsdException w:name="heading 9" w:uiPriority="9" w:semiHidden="1" w:unhideWhenUsed="1" w:qFormat="1"/>
+    <w:lsdException w:name="heading 2" w:semiHidden="1" w:uiPriority="9" w:unhideWhenUsed="1" w:qFormat="1"/>
+    <w:lsdException w:name="heading 3" w:semiHidden="1" w:uiPriority="9" w:unhideWhenUsed="1" w:qFormat="1"/>
+    <w:lsdException w:name="heading 4" w:semiHidden="1" w:uiPriority="9" w:unhideWhenUsed="1" w:qFormat="1"/>
+    <w:lsdException w:name="heading 5" w:semiHidden="1" w:uiPriority="9" w:unhideWhenUsed="1" w:qFormat="1"/>
+    <w:lsdException w:name="heading 6" w:semiHidden="1" w:uiPriority="9" w:unhideWhenUsed="1" w:qFormat="1"/>
+    <w:lsdException w:name="heading 7" w:semiHidden="1" w:uiPriority="9" w:unhideWhenUsed="1" w:qFormat="1"/>
+    <w:lsdException w:name="heading 8" w:semiHidden="1" w:uiPriority="9" w:unhideWhenUsed="1" w:qFormat="1"/>
+    <w:lsdException w:name="heading 9" w:semiHidden="1" w:uiPriority="9" w:unhideWhenUsed="1" w:qFormat="1"/>
     <w:lsdException w:name="index 1" w:semiHidden="1" w:unhideWhenUsed="1"/>
     <w:lsdException w:name="index 2" w:semiHidden="1" w:unhideWhenUsed="1"/>
     <w:lsdException w:name="index 3" w:semiHidden="1" w:unhideWhenUsed="1"/>
@@ -2612,22 +2546,22 @@
     <w:lsdException w:name="index 7" w:semiHidden="1" w:unhideWhenUsed="1"/>
     <w:lsdException w:name="index 8" w:semiHidden="1" w:unhideWhenUsed="1"/>
     <w:lsdException w:name="index 9" w:semiHidden="1" w:unhideWhenUsed="1"/>
-    <w:lsdException w:name="toc 1" w:uiPriority="39" w:semiHidden="1" w:unhideWhenUsed="1"/>
-    <w:lsdException w:name="toc 2" w:uiPriority="39" w:semiHidden="1" w:unhideWhenUsed="1"/>
-    <w:lsdException w:name="toc 3" w:uiPriority="39" w:semiHidden="1" w:unhideWhenUsed="1"/>
-    <w:lsdException w:name="toc 4" w:uiPriority="39" w:semiHidden="1" w:unhideWhenUsed="1"/>
-    <w:lsdException w:name="toc 5" w:uiPriority="39" w:semiHidden="1" w:unhideWhenUsed="1"/>
-    <w:lsdException w:name="toc 6" w:uiPriority="39" w:semiHidden="1" w:unhideWhenUsed="1"/>
-    <w:lsdException w:name="toc 7" w:uiPriority="39" w:semiHidden="1" w:unhideWhenUsed="1"/>
-    <w:lsdException w:name="toc 8" w:uiPriority="39" w:semiHidden="1" w:unhideWhenUsed="1"/>
-    <w:lsdException w:name="toc 9" w:uiPriority="39" w:semiHidden="1" w:unhideWhenUsed="1"/>
+    <w:lsdException w:name="toc 1" w:semiHidden="1" w:uiPriority="39" w:unhideWhenUsed="1"/>
+    <w:lsdException w:name="toc 2" w:semiHidden="1" w:uiPriority="39" w:unhideWhenUsed="1"/>
+    <w:lsdException w:name="toc 3" w:semiHidden="1" w:uiPriority="39" w:unhideWhenUsed="1"/>
+    <w:lsdException w:name="toc 4" w:semiHidden="1" w:uiPriority="39" w:unhideWhenUsed="1"/>
+    <w:lsdException w:name="toc 5" w:semiHidden="1" w:uiPriority="39" w:unhideWhenUsed="1"/>
+    <w:lsdException w:name="toc 6" w:semiHidden="1" w:uiPriority="39" w:unhideWhenUsed="1"/>
+    <w:lsdException w:name="toc 7" w:semiHidden="1" w:uiPriority="39" w:unhideWhenUsed="1"/>
+    <w:lsdException w:name="toc 8" w:semiHidden="1" w:uiPriority="39" w:unhideWhenUsed="1"/>
+    <w:lsdException w:name="toc 9" w:semiHidden="1" w:uiPriority="39" w:unhideWhenUsed="1"/>
     <w:lsdException w:name="Normal Indent" w:semiHidden="1" w:unhideWhenUsed="1"/>
     <w:lsdException w:name="footnote text" w:semiHidden="1" w:unhideWhenUsed="1"/>
     <w:lsdException w:name="annotation text" w:semiHidden="1" w:unhideWhenUsed="1"/>
     <w:lsdException w:name="header" w:semiHidden="1" w:unhideWhenUsed="1"/>
     <w:lsdException w:name="footer" w:semiHidden="1" w:unhideWhenUsed="1"/>
     <w:lsdException w:name="index heading" w:semiHidden="1" w:unhideWhenUsed="1"/>
-    <w:lsdException w:name="caption" w:uiPriority="35" w:semiHidden="1" w:unhideWhenUsed="1" w:qFormat="1"/>
+    <w:lsdException w:name="caption" w:semiHidden="1" w:uiPriority="35" w:unhideWhenUsed="1" w:qFormat="1"/>
     <w:lsdException w:name="table of figures" w:semiHidden="1" w:unhideWhenUsed="1"/>
     <w:lsdException w:name="envelope address" w:semiHidden="1" w:unhideWhenUsed="1"/>
     <w:lsdException w:name="envelope return" w:semiHidden="1" w:unhideWhenUsed="1"/>
@@ -2658,7 +2592,7 @@
     <w:lsdException w:name="Title" w:uiPriority="10" w:qFormat="1"/>
     <w:lsdException w:name="Closing" w:semiHidden="1" w:unhideWhenUsed="1"/>
     <w:lsdException w:name="Signature" w:semiHidden="1" w:unhideWhenUsed="1"/>
-    <w:lsdException w:name="Default Paragraph Font" w:uiPriority="1" w:semiHidden="1" w:unhideWhenUsed="1"/>
+    <w:lsdException w:name="Default Paragraph Font" w:semiHidden="1" w:uiPriority="1" w:unhideWhenUsed="1"/>
     <w:lsdException w:name="Body Text" w:semiHidden="1" w:unhideWhenUsed="1"/>
     <w:lsdException w:name="Body Text Indent" w:semiHidden="1" w:unhideWhenUsed="1"/>
     <w:lsdException w:name="List Continue" w:semiHidden="1" w:unhideWhenUsed="1"/>
@@ -2858,8 +2792,8 @@
     <w:lsdException w:name="Subtle Reference" w:uiPriority="31" w:qFormat="1"/>
     <w:lsdException w:name="Intense Reference" w:uiPriority="32" w:qFormat="1"/>
     <w:lsdException w:name="Book Title" w:uiPriority="33" w:qFormat="1"/>
-    <w:lsdException w:name="Bibliography" w:uiPriority="37" w:semiHidden="1" w:unhideWhenUsed="1"/>
-    <w:lsdException w:name="TOC Heading" w:uiPriority="39" w:semiHidden="1" w:unhideWhenUsed="1" w:qFormat="1"/>
+    <w:lsdException w:name="Bibliography" w:semiHidden="1" w:uiPriority="37" w:unhideWhenUsed="1"/>
+    <w:lsdException w:name="TOC Heading" w:semiHidden="1" w:uiPriority="39" w:unhideWhenUsed="1" w:qFormat="1"/>
     <w:lsdException w:name="Plain Table 1" w:uiPriority="41"/>
     <w:lsdException w:name="Plain Table 2" w:uiPriority="42"/>
     <w:lsdException w:name="Plain Table 3" w:uiPriority="43"/>
@@ -2965,7 +2899,7 @@
     <w:lsdException w:name="List Table 6 Colorful Accent 6" w:uiPriority="51"/>
     <w:lsdException w:name="List Table 7 Colorful Accent 6" w:uiPriority="52"/>
   </w:latentStyles>
-  <w:style w:type="paragraph" w:styleId="Normal" w:default="1">
+  <w:style w:type="paragraph" w:default="1" w:styleId="Normal">
     <w:name w:val="Normal"/>
     <w:qFormat/>
   </w:style>
@@ -2984,7 +2918,7 @@
       <w:outlineLvl w:val="0"/>
     </w:pPr>
     <w:rPr>
-      <w:rFonts w:asciiTheme="majorHAnsi" w:hAnsiTheme="majorHAnsi" w:eastAsiaTheme="majorEastAsia" w:cstheme="majorBidi"/>
+      <w:rFonts w:asciiTheme="majorHAnsi" w:eastAsiaTheme="majorEastAsia" w:hAnsiTheme="majorHAnsi" w:cstheme="majorBidi"/>
       <w:color w:val="2E74B5" w:themeColor="accent1" w:themeShade="BF"/>
       <w:sz w:val="32"/>
       <w:szCs w:val="32"/>
@@ -3006,19 +2940,19 @@
       <w:outlineLvl w:val="1"/>
     </w:pPr>
     <w:rPr>
-      <w:rFonts w:asciiTheme="majorHAnsi" w:hAnsiTheme="majorHAnsi" w:eastAsiaTheme="majorEastAsia" w:cstheme="majorBidi"/>
+      <w:rFonts w:asciiTheme="majorHAnsi" w:eastAsiaTheme="majorEastAsia" w:hAnsiTheme="majorHAnsi" w:cstheme="majorBidi"/>
       <w:color w:val="2E74B5" w:themeColor="accent1" w:themeShade="BF"/>
       <w:sz w:val="26"/>
       <w:szCs w:val="26"/>
     </w:rPr>
   </w:style>
-  <w:style w:type="character" w:styleId="DefaultParagraphFont" w:default="1">
+  <w:style w:type="character" w:default="1" w:styleId="DefaultParagraphFont">
     <w:name w:val="Default Paragraph Font"/>
     <w:uiPriority w:val="1"/>
     <w:semiHidden/>
     <w:unhideWhenUsed/>
   </w:style>
-  <w:style w:type="table" w:styleId="TableNormal" w:default="1">
+  <w:style w:type="table" w:default="1" w:styleId="TableNormal">
     <w:name w:val="Normal Table"/>
     <w:uiPriority w:val="99"/>
     <w:semiHidden/>
@@ -3033,7 +2967,7 @@
       </w:tblCellMar>
     </w:tblPr>
   </w:style>
-  <w:style w:type="numbering" w:styleId="NoList" w:default="1">
+  <w:style w:type="numbering" w:default="1" w:styleId="NoList">
     <w:name w:val="No List"/>
     <w:uiPriority w:val="99"/>
     <w:semiHidden/>
@@ -3052,7 +2986,7 @@
       <w:contextualSpacing/>
     </w:pPr>
     <w:rPr>
-      <w:rFonts w:asciiTheme="majorHAnsi" w:hAnsiTheme="majorHAnsi" w:eastAsiaTheme="majorEastAsia" w:cstheme="majorBidi"/>
+      <w:rFonts w:asciiTheme="majorHAnsi" w:eastAsiaTheme="majorEastAsia" w:hAnsiTheme="majorHAnsi" w:cstheme="majorBidi"/>
       <w:color w:val="404040" w:themeColor="text1" w:themeTint="BF"/>
       <w:spacing w:val="-10"/>
       <w:kern w:val="28"/>
@@ -3060,14 +2994,14 @@
       <w:szCs w:val="56"/>
     </w:rPr>
   </w:style>
-  <w:style w:type="character" w:styleId="TitleChar" w:customStyle="1">
+  <w:style w:type="character" w:customStyle="1" w:styleId="TitleChar">
     <w:name w:val="Title Char"/>
     <w:basedOn w:val="DefaultParagraphFont"/>
     <w:link w:val="Title"/>
     <w:uiPriority w:val="10"/>
     <w:rsid w:val="000A300F"/>
     <w:rPr>
-      <w:rFonts w:asciiTheme="majorHAnsi" w:hAnsiTheme="majorHAnsi" w:eastAsiaTheme="majorEastAsia" w:cstheme="majorBidi"/>
+      <w:rFonts w:asciiTheme="majorHAnsi" w:eastAsiaTheme="majorEastAsia" w:hAnsiTheme="majorHAnsi" w:cstheme="majorBidi"/>
       <w:color w:val="404040" w:themeColor="text1" w:themeTint="BF"/>
       <w:spacing w:val="-10"/>
       <w:kern w:val="28"/>
@@ -3094,7 +3028,7 @@
       <w:spacing w:val="15"/>
     </w:rPr>
   </w:style>
-  <w:style w:type="character" w:styleId="SubtitleChar" w:customStyle="1">
+  <w:style w:type="character" w:customStyle="1" w:styleId="SubtitleChar">
     <w:name w:val="Subtitle Char"/>
     <w:basedOn w:val="DefaultParagraphFont"/>
     <w:link w:val="Subtitle"/>
@@ -3106,14 +3040,14 @@
       <w:spacing w:val="15"/>
     </w:rPr>
   </w:style>
-  <w:style w:type="character" w:styleId="Heading1Char" w:customStyle="1">
+  <w:style w:type="character" w:customStyle="1" w:styleId="Heading1Char">
     <w:name w:val="Heading 1 Char"/>
     <w:basedOn w:val="DefaultParagraphFont"/>
     <w:link w:val="Heading1"/>
     <w:uiPriority w:val="9"/>
     <w:rsid w:val="000A300F"/>
     <w:rPr>
-      <w:rFonts w:asciiTheme="majorHAnsi" w:hAnsiTheme="majorHAnsi" w:eastAsiaTheme="majorEastAsia" w:cstheme="majorBidi"/>
+      <w:rFonts w:asciiTheme="majorHAnsi" w:eastAsiaTheme="majorEastAsia" w:hAnsiTheme="majorHAnsi" w:cstheme="majorBidi"/>
       <w:color w:val="2E74B5" w:themeColor="accent1" w:themeShade="BF"/>
       <w:sz w:val="32"/>
       <w:szCs w:val="32"/>
@@ -3130,14 +3064,14 @@
       <w:contextualSpacing/>
     </w:pPr>
   </w:style>
-  <w:style w:type="character" w:styleId="Heading2Char" w:customStyle="1">
+  <w:style w:type="character" w:customStyle="1" w:styleId="Heading2Char">
     <w:name w:val="Heading 2 Char"/>
     <w:basedOn w:val="DefaultParagraphFont"/>
     <w:link w:val="Heading2"/>
     <w:uiPriority w:val="9"/>
     <w:rsid w:val="00291861"/>
     <w:rPr>
-      <w:rFonts w:asciiTheme="majorHAnsi" w:hAnsiTheme="majorHAnsi" w:eastAsiaTheme="majorEastAsia" w:cstheme="majorBidi"/>
+      <w:rFonts w:asciiTheme="majorHAnsi" w:eastAsiaTheme="majorEastAsia" w:hAnsiTheme="majorHAnsi" w:cstheme="majorBidi"/>
       <w:color w:val="2E74B5" w:themeColor="accent1" w:themeShade="BF"/>
       <w:sz w:val="26"/>
       <w:szCs w:val="26"/>

</xml_diff>